<commit_message>
Create change of paradigm illustrations
</commit_message>
<xml_diff>
--- a/Docs/AViS_Documentacao_de_SW_2019_V4.docx
+++ b/Docs/AViS_Documentacao_de_SW_2019_V4.docx
@@ -1313,7 +1313,6 @@
           <w:docPartUnique/>
         </w:docPartObj>
       </w:sdtPr>
-      <w:sdtEndPr/>
       <w:sdtContent>
         <w:p>
           <w:pPr>
@@ -4857,7 +4856,13 @@
     </w:p>
     <w:p>
       <w:r>
-        <w:t>Atualmente, novas metodologias de ensino estão sendo associadas a novos recursos tecnológicos, visando facilitar o processo de aprendizagem, tanto para cursos de qualificação profissional quanto para cursos na área acadêmica.</w:t>
+        <w:t xml:space="preserve">Atualmente, novas metodologias de ensino estão sendo associadas a novos recursos tecnológicos, visando </w:t>
+      </w:r>
+      <w:r>
+        <w:t xml:space="preserve">a </w:t>
+      </w:r>
+      <w:r>
+        <w:t>facilitar o processo de aprendizagem, tanto para cursos de qualificação profissional quanto para cursos na área acadêmica.</w:t>
       </w:r>
     </w:p>
     <w:p>
@@ -5060,10 +5065,39 @@
         <w:t>Remotamente</w:t>
       </w:r>
       <w:r>
-        <w:t xml:space="preserve">, não se podia gerar conteúdo educacional e esperar que alunos usufruíssem dele imediatamente. No estado tecnológico a que chegou nossa civilização, podemos observar as quatro combinações possíveis. Em salas de aulas tradicionais, temos interação direta entre tutores e alunos, o que se categoriza como educação presencial síncrona. Nessas mesmas salas de aula, o professor pode apresentar conteúdo gravado por especialistas em </w:t>
-      </w:r>
-      <w:r>
-        <w:t xml:space="preserve">mídias como fita magnética ou YouTube, o que se classifica como educação presencial assíncrona. O processo educacional pode se dar na residência do aluno, com conteúdo gravado previamente, o que se classifica como educação remota assíncrona. E, finalmente, alunos e professores podem se encontrar </w:t>
+        <w:t xml:space="preserve">, não se podia gerar conteúdo educacional e esperar que alunos usufruíssem dele imediatamente. No estado tecnológico a que chegou </w:t>
+      </w:r>
+      <w:proofErr w:type="gramStart"/>
+      <w:r>
+        <w:t>a</w:t>
+      </w:r>
+      <w:proofErr w:type="gramEnd"/>
+      <w:r>
+        <w:t xml:space="preserve"> civilização, pode</w:t>
+      </w:r>
+      <w:r>
+        <w:t>m-se</w:t>
+      </w:r>
+      <w:r>
+        <w:t xml:space="preserve"> observar as quatro combinações possíveis. Em salas de aulas tradicionais, tem</w:t>
+      </w:r>
+      <w:r>
+        <w:t>-se</w:t>
+      </w:r>
+      <w:r>
+        <w:t xml:space="preserve"> interação direta entre tutores e alunos, o que se categoriza como educação presencial síncrona. Nessas mesmas salas de aula, o professor pode apresentar conteúdo gravado por especialistas em </w:t>
+      </w:r>
+      <w:r>
+        <w:t xml:space="preserve">mídias como </w:t>
+      </w:r>
+      <w:r>
+        <w:rPr>
+          <w:color w:val="FF0000"/>
+        </w:rPr>
+        <w:t>fita magnética ou YouTube</w:t>
+      </w:r>
+      <w:r>
+        <w:t xml:space="preserve">, o que se classifica como educação presencial assíncrona. O processo educacional pode se dar na residência do aluno, com conteúdo gravado previamente, o que se classifica como educação remota assíncrona. E, finalmente, alunos e professores podem se encontrar </w:t>
       </w:r>
       <w:r>
         <w:rPr>
@@ -5153,27 +5187,14 @@
       <w:r>
         <w:t xml:space="preserve">Figura </w:t>
       </w:r>
-      <w:r>
-        <w:fldChar w:fldCharType="begin"/>
-      </w:r>
-      <w:r>
-        <w:instrText xml:space="preserve"> SEQ Figura \* ARABIC </w:instrText>
-      </w:r>
-      <w:r>
-        <w:fldChar w:fldCharType="separate"/>
-      </w:r>
-      <w:r>
-        <w:rPr>
-          <w:noProof/>
-        </w:rPr>
-        <w:t>1</w:t>
-      </w:r>
-      <w:r>
-        <w:rPr>
-          <w:noProof/>
-        </w:rPr>
-        <w:fldChar w:fldCharType="end"/>
-      </w:r>
+      <w:fldSimple w:instr=" SEQ Figura \* ARABIC ">
+        <w:r>
+          <w:rPr>
+            <w:noProof/>
+          </w:rPr>
+          <w:t>1</w:t>
+        </w:r>
+      </w:fldSimple>
       <w:r>
         <w:t xml:space="preserve"> - Modalidades de educação</w:t>
       </w:r>
@@ -5220,7 +5241,7 @@
       </w:r>
       <w:r>
         <w:lastRenderedPageBreak/>
-        <w:t>custos indiretos parecem extrapolações desnecessárias nessa análise. No entanto são custos reais, pagos pela sociedade como um todo, em uma época de optimizações de grande escala e esforços de transição tecnológica, a caminho do nível 1 na escala civilizacional</w:t>
+        <w:t>custos indiretos parecem extrapolações desnecessárias nessa análise. No entanto são custos reais, pagos pela sociedade como um todo, em uma época de otimizações de grande escala e esforços de transição tecnológica, a caminho do nível 1 na escala civilizacional</w:t>
       </w:r>
       <w:r>
         <w:t xml:space="preserve"> </w:t>
@@ -6382,7 +6403,10 @@
         <w:t xml:space="preserve"> das funcionalidades centrais do conceito proposto. No caso do presente projeto, são funcionalidades que demonstrem uma simulação tridimensional </w:t>
       </w:r>
       <w:r>
-        <w:t>onde sejam compartilhados entre os usuários uma seleção de dados com os quais seja possível gerar uma sensação de presença física mais completa do que uma simples videoconferência.</w:t>
+        <w:t>em que</w:t>
+      </w:r>
+      <w:r>
+        <w:t xml:space="preserve"> sejam compartilhados entre os usuários uma seleção de dados com os quais seja possível gerar uma sensação de presença física mais completa do que uma simples videoconferência.</w:t>
       </w:r>
     </w:p>
     <w:p>
@@ -6454,7 +6478,46 @@
         <w:rPr>
           <w:rFonts w:eastAsia="Arial"/>
         </w:rPr>
-        <w:t>Entre as limitações operacionais que podem interferir no correto funcionamento da aplicação, podemos citar:</w:t>
+        <w:t>Entre as limitações operacionais que podem interferir no correto funcionamento da aplicação, podem</w:t>
+      </w:r>
+      <w:r>
+        <w:rPr>
+          <w:rFonts w:eastAsia="Arial"/>
+        </w:rPr>
+        <w:t xml:space="preserve"> ser</w:t>
+      </w:r>
+      <w:r>
+        <w:rPr>
+          <w:rFonts w:eastAsia="Arial"/>
+        </w:rPr>
+        <w:t xml:space="preserve"> cita</w:t>
+      </w:r>
+      <w:r>
+        <w:rPr>
+          <w:rFonts w:eastAsia="Arial"/>
+        </w:rPr>
+        <w:t>dos</w:t>
+      </w:r>
+      <w:r>
+        <w:rPr>
+          <w:rFonts w:eastAsia="Arial"/>
+        </w:rPr>
+        <w:t>:</w:t>
+      </w:r>
+    </w:p>
+    <w:p>
+      <w:pPr>
+        <w:pStyle w:val="PargrafodaLista"/>
+        <w:jc w:val="both"/>
+        <w:rPr>
+          <w:lang w:val="pt-BR"/>
+        </w:rPr>
+      </w:pPr>
+      <w:r>
+        <w:rPr>
+          <w:lang w:val="pt-BR"/>
+        </w:rPr>
+        <w:t>Oscilações na largura de banda e/ou interrupção da conexão com a internet de um ou mais usuários ativos em um ambiente virtual durante suas interações;</w:t>
       </w:r>
     </w:p>
     <w:p>
@@ -6468,7 +6531,7 @@
         <w:rPr>
           <w:lang w:val="pt-BR"/>
         </w:rPr>
-        <w:t>Oscilações na largura de banda e/ou interrupção da conexão com a internet de um ou mais usuários ativos em um ambiente virtual durante suas interações;</w:t>
+        <w:t>Falta de energia que afete o servidor ou um dos usuários ativos no ambiente virtual;</w:t>
       </w:r>
     </w:p>
     <w:p>
@@ -6482,7 +6545,7 @@
         <w:rPr>
           <w:lang w:val="pt-BR"/>
         </w:rPr>
-        <w:t>Falta de energia que afete o servidor ou um dos usuários ativos no ambiente virtual;</w:t>
+        <w:t>Incompatibilidade de hardware ou software (sistema operacional) após uma atualização do sistema operacional;</w:t>
       </w:r>
     </w:p>
     <w:p>
@@ -6496,20 +6559,6 @@
         <w:rPr>
           <w:lang w:val="pt-BR"/>
         </w:rPr>
-        <w:t>Incompatibilidade de hardware ou software (sistema operacional) após uma atualização do sistema operacional;</w:t>
-      </w:r>
-    </w:p>
-    <w:p>
-      <w:pPr>
-        <w:pStyle w:val="PargrafodaLista"/>
-        <w:rPr>
-          <w:lang w:val="pt-BR"/>
-        </w:rPr>
-      </w:pPr>
-      <w:r>
-        <w:rPr>
-          <w:lang w:val="pt-BR"/>
-        </w:rPr>
         <w:t>Indisponibilidade do servidor de hospedagem dos serviços necessários à aplicação.</w:t>
       </w:r>
     </w:p>
@@ -6632,7 +6681,19 @@
         <w:rPr>
           <w:rFonts w:eastAsia="Arial"/>
         </w:rPr>
-        <w:t>seria aconselhável estudar acordos de utilização e termos de compromisso associados a sistemas de videoconferência afim de identificar preocupações recorrentes de projetos que oferecem esse tipo de serviço. Tais esforços tornariam possível expandir o termo de compromisso da escola, de forma que ele cubra a nova realidade proporcionada pelas funcionalidades acrescidas.</w:t>
+        <w:t>seria aconselhável estudar acordos de utilização e termos de compromisso associados a sistemas de videoconferência a</w:t>
+      </w:r>
+      <w:r>
+        <w:rPr>
+          <w:rFonts w:eastAsia="Arial"/>
+        </w:rPr>
+        <w:t xml:space="preserve"> </w:t>
+      </w:r>
+      <w:r>
+        <w:rPr>
+          <w:rFonts w:eastAsia="Arial"/>
+        </w:rPr>
+        <w:t>fim de identificar preocupações recorrentes de projetos que oferecem esse tipo de serviço. Tais esforços tornariam possível expandir o termo de compromisso da escola, de forma que ele cubra a nova realidade proporcionada pelas funcionalidades acrescidas.</w:t>
       </w:r>
     </w:p>
     <w:p>
@@ -6716,7 +6777,33 @@
         <w:rPr>
           <w:rFonts w:eastAsia="Arial"/>
         </w:rPr>
-        <w:t>Em segundo lugar, diversas ferramentas de código fonte abeto foram utilizados. Seguem as licenças que regem os aspectos legais de cada projeto utilizado:</w:t>
+        <w:t>Em segundo lugar, diversas ferramentas de código fonte abe</w:t>
+      </w:r>
+      <w:r>
+        <w:rPr>
+          <w:rFonts w:eastAsia="Arial"/>
+        </w:rPr>
+        <w:t>r</w:t>
+      </w:r>
+      <w:r>
+        <w:rPr>
+          <w:rFonts w:eastAsia="Arial"/>
+        </w:rPr>
+        <w:t xml:space="preserve">to foram </w:t>
+      </w:r>
+      <w:proofErr w:type="gramStart"/>
+      <w:r>
+        <w:rPr>
+          <w:rFonts w:eastAsia="Arial"/>
+        </w:rPr>
+        <w:t>utilizados</w:t>
+      </w:r>
+      <w:proofErr w:type="gramEnd"/>
+      <w:r>
+        <w:rPr>
+          <w:rFonts w:eastAsia="Arial"/>
+        </w:rPr>
+        <w:t>. Seguem as licenças que regem os aspectos legais de cada projeto utilizado:</w:t>
       </w:r>
     </w:p>
     <w:p>
@@ -7109,7 +7196,19 @@
         <w:rPr>
           <w:rFonts w:eastAsia="Arial"/>
         </w:rPr>
-        <w:t xml:space="preserve">Quanto à segurança da informação, é crucial implementar mecanismos de validação de dados que circulam entre diferentes instancias do sistema. Tal qual implementado no momento, o MVP </w:t>
+        <w:t>Quanto à segurança da informação, é crucial implementar mecanismos de validação d</w:t>
+      </w:r>
+      <w:r>
+        <w:rPr>
+          <w:rFonts w:eastAsia="Arial"/>
+        </w:rPr>
+        <w:t>os</w:t>
+      </w:r>
+      <w:r>
+        <w:rPr>
+          <w:rFonts w:eastAsia="Arial"/>
+        </w:rPr>
+        <w:t xml:space="preserve"> dados que circulam entre diferentes instancias do sistema. Tal qual implementado no momento, o MVP </w:t>
       </w:r>
       <w:r>
         <w:rPr>
@@ -9323,7 +9422,11 @@
       </w:r>
       <w:bookmarkEnd w:id="74"/>
     </w:p>
-    <w:p/>
+    <w:p>
+      <w:r>
+        <w:t>Segue uma descrição da convergência de circunstâncias que levou à definição dos requisitos, funcionais e não funcionais, do presente projeto.</w:t>
+      </w:r>
+    </w:p>
     <w:p>
       <w:pPr>
         <w:pStyle w:val="PargrafodaLista"/>
@@ -9467,7 +9570,13 @@
     </w:p>
     <w:p>
       <w:r>
-        <w:t>É notável que este processo de levantamento de requisitos não é usual, mas admite-se que um projeto ousado e inovador, que vive no limite entre o conhecido e o desconhecido, não se incline a vias normalizadas e repetitivas de desenvolvimento.</w:t>
+        <w:t>É notável que es</w:t>
+      </w:r>
+      <w:r>
+        <w:t>s</w:t>
+      </w:r>
+      <w:r>
+        <w:t>e processo de levantamento de requisitos não é usual, mas admite-se que um projeto ousado e inovador, que vive no limite entre o conhecido e o desconhecido, não se incline a vias normalizadas e repetitivas de desenvolvimento.</w:t>
       </w:r>
     </w:p>
     <w:p>
@@ -9580,7 +9689,13 @@
     </w:p>
     <w:p>
       <w:r>
-        <w:t xml:space="preserve">Como veremos em maiores detalhes na seção 5.2.1, diversas tecnologias distintas foram associadas para implementar as funcionalidades acima. Dentre elas, as mais notáveis são </w:t>
+        <w:t xml:space="preserve">Como </w:t>
+      </w:r>
+      <w:r>
+        <w:t>será visto</w:t>
+      </w:r>
+      <w:r>
+        <w:t xml:space="preserve"> em maiores detalhes na seção 5.2.1, diversas tecnologias distintas foram associadas para implementar as funcionalidades acima. Dentre elas, as mais notáveis são </w:t>
       </w:r>
       <w:proofErr w:type="spellStart"/>
       <w:r>
@@ -13387,27 +13502,14 @@
                             <w:r>
                               <w:t xml:space="preserve">Figura </w:t>
                             </w:r>
-                            <w:r>
-                              <w:fldChar w:fldCharType="begin"/>
-                            </w:r>
-                            <w:r>
-                              <w:instrText xml:space="preserve"> SEQ Figura \* ARABIC </w:instrText>
-                            </w:r>
-                            <w:r>
-                              <w:fldChar w:fldCharType="separate"/>
-                            </w:r>
-                            <w:r>
-                              <w:rPr>
-                                <w:noProof/>
-                              </w:rPr>
-                              <w:t>2</w:t>
-                            </w:r>
-                            <w:r>
-                              <w:rPr>
-                                <w:noProof/>
-                              </w:rPr>
-                              <w:fldChar w:fldCharType="end"/>
-                            </w:r>
+                            <w:fldSimple w:instr=" SEQ Figura \* ARABIC ">
+                              <w:r>
+                                <w:rPr>
+                                  <w:noProof/>
+                                </w:rPr>
+                                <w:t>2</w:t>
+                              </w:r>
+                            </w:fldSimple>
                             <w:r>
                               <w:t xml:space="preserve"> – Visão global d</w:t>
                             </w:r>
@@ -14585,27 +14687,14 @@
                             <w:r>
                               <w:t xml:space="preserve">Figura </w:t>
                             </w:r>
-                            <w:r>
-                              <w:fldChar w:fldCharType="begin"/>
-                            </w:r>
-                            <w:r>
-                              <w:instrText xml:space="preserve"> SEQ Figura \* ARABIC </w:instrText>
-                            </w:r>
-                            <w:r>
-                              <w:fldChar w:fldCharType="separate"/>
-                            </w:r>
-                            <w:r>
-                              <w:rPr>
-                                <w:noProof/>
-                              </w:rPr>
-                              <w:t>4</w:t>
-                            </w:r>
-                            <w:r>
-                              <w:rPr>
-                                <w:noProof/>
-                              </w:rPr>
-                              <w:fldChar w:fldCharType="end"/>
-                            </w:r>
+                            <w:fldSimple w:instr=" SEQ Figura \* ARABIC ">
+                              <w:r>
+                                <w:rPr>
+                                  <w:noProof/>
+                                </w:rPr>
+                                <w:t>4</w:t>
+                              </w:r>
+                            </w:fldSimple>
                             <w:r>
                               <w:t xml:space="preserve"> - Diagrama de Componentes</w:t>
                             </w:r>
@@ -15161,27 +15250,14 @@
       <w:r>
         <w:t xml:space="preserve">Figura </w:t>
       </w:r>
-      <w:r>
-        <w:fldChar w:fldCharType="begin"/>
-      </w:r>
-      <w:r>
-        <w:instrText xml:space="preserve"> SEQ Figura \* ARABIC </w:instrText>
-      </w:r>
-      <w:r>
-        <w:fldChar w:fldCharType="separate"/>
-      </w:r>
-      <w:r>
-        <w:rPr>
-          <w:noProof/>
-        </w:rPr>
-        <w:t>5</w:t>
-      </w:r>
-      <w:r>
-        <w:rPr>
-          <w:noProof/>
-        </w:rPr>
-        <w:fldChar w:fldCharType="end"/>
-      </w:r>
+      <w:fldSimple w:instr=" SEQ Figura \* ARABIC ">
+        <w:r>
+          <w:rPr>
+            <w:noProof/>
+          </w:rPr>
+          <w:t>5</w:t>
+        </w:r>
+      </w:fldSimple>
       <w:r>
         <w:t xml:space="preserve"> - </w:t>
       </w:r>
@@ -15277,27 +15353,14 @@
       <w:r>
         <w:t xml:space="preserve">Figura </w:t>
       </w:r>
-      <w:r>
-        <w:fldChar w:fldCharType="begin"/>
-      </w:r>
-      <w:r>
-        <w:instrText xml:space="preserve"> SEQ Figura \* ARABIC </w:instrText>
-      </w:r>
-      <w:r>
-        <w:fldChar w:fldCharType="separate"/>
-      </w:r>
-      <w:r>
-        <w:rPr>
-          <w:noProof/>
-        </w:rPr>
-        <w:t>6</w:t>
-      </w:r>
-      <w:r>
-        <w:rPr>
-          <w:noProof/>
-        </w:rPr>
-        <w:fldChar w:fldCharType="end"/>
-      </w:r>
+      <w:fldSimple w:instr=" SEQ Figura \* ARABIC ">
+        <w:r>
+          <w:rPr>
+            <w:noProof/>
+          </w:rPr>
+          <w:t>6</w:t>
+        </w:r>
+      </w:fldSimple>
       <w:r>
         <w:t xml:space="preserve"> - Diagrama de Sequência </w:t>
       </w:r>
@@ -15374,27 +15437,14 @@
                             <w:r>
                               <w:t xml:space="preserve">Figura </w:t>
                             </w:r>
-                            <w:r>
-                              <w:fldChar w:fldCharType="begin"/>
-                            </w:r>
-                            <w:r>
-                              <w:instrText xml:space="preserve"> SEQ Figura \* ARABIC </w:instrText>
-                            </w:r>
-                            <w:r>
-                              <w:fldChar w:fldCharType="separate"/>
-                            </w:r>
-                            <w:r>
-                              <w:rPr>
-                                <w:noProof/>
-                              </w:rPr>
-                              <w:t>7</w:t>
-                            </w:r>
-                            <w:r>
-                              <w:rPr>
-                                <w:noProof/>
-                              </w:rPr>
-                              <w:fldChar w:fldCharType="end"/>
-                            </w:r>
+                            <w:fldSimple w:instr=" SEQ Figura \* ARABIC ">
+                              <w:r>
+                                <w:rPr>
+                                  <w:noProof/>
+                                </w:rPr>
+                                <w:t>7</w:t>
+                              </w:r>
+                            </w:fldSimple>
                             <w:r>
                               <w:t xml:space="preserve"> - Diagrama de Sequência - TurnCameraOff</w:t>
                             </w:r>
@@ -15754,27 +15804,14 @@
       <w:r>
         <w:t xml:space="preserve">Figura </w:t>
       </w:r>
-      <w:r>
-        <w:fldChar w:fldCharType="begin"/>
-      </w:r>
-      <w:r>
-        <w:instrText xml:space="preserve"> SEQ Figura \* ARABIC </w:instrText>
-      </w:r>
-      <w:r>
-        <w:fldChar w:fldCharType="separate"/>
-      </w:r>
-      <w:r>
-        <w:rPr>
-          <w:noProof/>
-        </w:rPr>
-        <w:t>8</w:t>
-      </w:r>
-      <w:r>
-        <w:rPr>
-          <w:noProof/>
-        </w:rPr>
-        <w:fldChar w:fldCharType="end"/>
-      </w:r>
+      <w:fldSimple w:instr=" SEQ Figura \* ARABIC ">
+        <w:r>
+          <w:rPr>
+            <w:noProof/>
+          </w:rPr>
+          <w:t>8</w:t>
+        </w:r>
+      </w:fldSimple>
       <w:r>
         <w:t xml:space="preserve"> - </w:t>
       </w:r>
@@ -16992,7 +17029,7 @@
         <w:rPr>
           <w:lang w:val="pt-BR"/>
         </w:rPr>
-        <w:t>som inteligível e relativamente contínuo, como música ou a leitura de um parágrafo;</w:t>
+        <w:t>som inteligível e relativamente contínuo, como música ou leitura de um parágrafo;</w:t>
       </w:r>
     </w:p>
     <w:p>
@@ -17015,7 +17052,13 @@
     </w:p>
     <w:p>
       <w:r>
-        <w:t xml:space="preserve">O som reproduzido pelo PC 2 não pode ser contínuo, como a fonte. Ao se afastar da posição do avatar remoto, o volume de som deve diminuir. Ao se aproximar, o volume deve aumentar. Ao posicionar lateralmente a cabeça do avatar do PC 2, o som deve ser modulado diferentemente entre os dois canais de áudio (esquerdo e direito). </w:t>
+        <w:t xml:space="preserve">O som reproduzido pelo PC 2 não pode ser </w:t>
+      </w:r>
+      <w:r>
+        <w:t>uniforme</w:t>
+      </w:r>
+      <w:r>
+        <w:t xml:space="preserve">, como a fonte. Ao se afastar da posição do avatar remoto, o volume de som deve diminuir. Ao se aproximar, o volume deve aumentar. Ao posicionar lateralmente a cabeça do avatar do PC 2, o som deve ser modulado diferentemente entre os dois canais de áudio (esquerdo e direito). </w:t>
       </w:r>
       <w:r>
         <w:t>Com isso, verifica-se que</w:t>
@@ -17051,7 +17094,19 @@
       </w:r>
       <w:proofErr w:type="spellEnd"/>
       <w:r>
-        <w:t xml:space="preserve"> estejam disponíveis no Path do Windows. Além disso, o arquivo cascada de aprendizado de máquina para identificação da posição do rosto no quadro precisa estar em um caminho específico. Portanto, os passos seguintes devem ser seguidos precisamente, em um ambiente Windows 10, para que a demonstração ocorra normalmente.</w:t>
+        <w:t xml:space="preserve"> estejam disponíveis </w:t>
+      </w:r>
+      <w:r>
+        <w:t>como variável de ambiente</w:t>
+      </w:r>
+      <w:r>
+        <w:t xml:space="preserve"> do Windows. Além disso, o arquivo casca</w:t>
+      </w:r>
+      <w:r>
+        <w:t>t</w:t>
+      </w:r>
+      <w:r>
+        <w:t>a de aprendizado de máquina para identificação da posição do rosto no quadro precisa estar em um caminho específico. Portanto, os passos seguintes devem ser seguidos precisamente, em um ambiente Windows 10, para que a demonstração ocorra normalmente.</w:t>
       </w:r>
     </w:p>
     <w:p>
@@ -17501,6 +17556,8 @@
         </w:rPr>
       </w:pPr>
       <w:bookmarkStart w:id="130" w:name="_Toc23859102"/>
+      <w:bookmarkStart w:id="131" w:name="_GoBack"/>
+      <w:bookmarkEnd w:id="131"/>
       <w:r>
         <w:rPr>
           <w:lang w:val="pt-BR"/>
@@ -17534,14 +17591,14 @@
           <w:lang w:val="pt-BR"/>
         </w:rPr>
       </w:pPr>
-      <w:bookmarkStart w:id="131" w:name="_Toc23859103"/>
+      <w:bookmarkStart w:id="132" w:name="_Toc23859103"/>
       <w:r>
         <w:rPr>
           <w:lang w:val="pt-BR"/>
         </w:rPr>
         <w:t>Conclusão</w:t>
       </w:r>
-      <w:bookmarkEnd w:id="131"/>
+      <w:bookmarkEnd w:id="132"/>
     </w:p>
     <w:p>
       <w:r>
@@ -17553,10 +17610,7 @@
         <w:t>Negativa. Projeto não promissor.</w:t>
       </w:r>
     </w:p>
-    <w:p>
-      <w:bookmarkStart w:id="132" w:name="_GoBack"/>
-      <w:bookmarkEnd w:id="132"/>
-    </w:p>
+    <w:p/>
     <w:p/>
     <w:p/>
     <w:p/>
@@ -68551,7 +68605,7 @@
 </file>
 
 <file path=customXml/itemProps1.xml><?xml version="1.0" encoding="utf-8"?>
-<ds:datastoreItem xmlns:ds="http://schemas.openxmlformats.org/officeDocument/2006/customXml" ds:itemID="{3E58B316-4112-4D81-AA98-F03C09327643}">
+<ds:datastoreItem xmlns:ds="http://schemas.openxmlformats.org/officeDocument/2006/customXml" ds:itemID="{02F8ABA3-A438-4183-9E98-51C625F6BDA1}">
   <ds:schemaRefs>
     <ds:schemaRef ds:uri="http://schemas.openxmlformats.org/officeDocument/2006/bibliography"/>
   </ds:schemaRefs>

</xml_diff>